<commit_message>
Added updated description file
</commit_message>
<xml_diff>
--- a/bisphere_example.docx
+++ b/bisphere_example.docx
@@ -964,7 +964,7 @@
           </mc:Choice>
           <mc:Fallback>
             <w:pict>
-              <v:group w14:anchorId="00BA7BDD" id="Group 26" o:spid="_x0000_s1026" style="position:absolute;margin-left:67pt;margin-top:13.15pt;width:342.8pt;height:299.35pt;z-index:251702272" coordsize="4354183,3802093" o:gfxdata="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">
+              <v:group w14:anchorId="78E0B543" id="Group 26" o:spid="_x0000_s1026" style="position:absolute;margin-left:67pt;margin-top:13.15pt;width:342.8pt;height:299.35pt;z-index:251702272" coordsize="4354183,3802093" o:gfxdata="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">
                 <v:group id="Group 10" o:spid="_x0000_s1027" style="position:absolute;left:241539;top:258793;width:3772535;height:3431540" coordsize="4686300,3670300" o:gfxdata="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">
                   <v:oval id="Oval 1" o:spid="_x0000_s1028" style="position:absolute;width:342900;height:342900;visibility:visible;mso-wrap-style:square;v-text-anchor:middle" o:gfxdata="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" fillcolor="black [3200]" strokecolor="black [1600]" strokeweight="1pt">
                     <v:stroke joinstyle="miter"/>
@@ -1057,10 +1057,7 @@
     <w:p/>
     <w:p/>
     <w:p/>
-    <w:p>
-      <w:bookmarkStart w:id="0" w:name="_GoBack"/>
-      <w:bookmarkEnd w:id="0"/>
-    </w:p>
+    <w:p/>
     <w:p/>
     <w:p/>
     <w:p/>
@@ -1085,8 +1082,13 @@
       <w:r>
         <w:t xml:space="preserve">: At each index of grid. Is true if the sphere at that spot is a backbone. </w:t>
       </w:r>
-      <w:r>
-        <w:t xml:space="preserve">Constraints put in place so that there is only one backbone or sidechain per spot. </w:t>
+      <w:bookmarkStart w:id="0" w:name="OLE_LINK1"/>
+      <w:r>
+        <w:t>Constraints put in place so that there is only one backbone or sidechain per spot.</w:t>
+      </w:r>
+      <w:bookmarkEnd w:id="0"/>
+      <w:r>
+        <w:t xml:space="preserve"> </w:t>
       </w:r>
       <w:r>
         <w:t>In above example:</w:t>
@@ -1206,7 +1208,12 @@
         </w:numPr>
       </w:pPr>
       <w:r>
-        <w:t>C_2_1, C_2_2, C_2_3, and C_3_2 are true, all others are false.</w:t>
+        <w:t>C_2_1, C_2_2, C_2_3, and C_3_2 are true, all others a</w:t>
+      </w:r>
+      <w:bookmarkStart w:id="1" w:name="_GoBack"/>
+      <w:bookmarkEnd w:id="1"/>
+      <w:r>
+        <w:t>re false.</w:t>
       </w:r>
     </w:p>
     <w:sectPr>

</xml_diff>